<commit_message>
make schedule & plan more detail
</commit_message>
<xml_diff>
--- a/Schedule.docx
+++ b/Schedule.docx
@@ -27,6 +27,12 @@
         </w:rPr>
         <w:t>20 days</w:t>
       </w:r>
+      <w:r>
+        <w:rPr>
+          <w:lang w:val="en-US"/>
+        </w:rPr>
+        <w:t xml:space="preserve"> 27.11 – 16.12</w:t>
+      </w:r>
     </w:p>
     <w:p>
       <w:pPr>
@@ -40,6 +46,12 @@
         </w:rPr>
         <w:t>user interface design 4</w:t>
       </w:r>
+      <w:r>
+        <w:rPr>
+          <w:lang w:val="en-US"/>
+        </w:rPr>
+        <w:t xml:space="preserve"> days</w:t>
+      </w:r>
     </w:p>
     <w:p>
       <w:pPr>
@@ -53,6 +65,12 @@
         </w:rPr>
         <w:t>coding 4</w:t>
       </w:r>
+      <w:r>
+        <w:rPr>
+          <w:lang w:val="en-US"/>
+        </w:rPr>
+        <w:t xml:space="preserve"> days</w:t>
+      </w:r>
     </w:p>
     <w:p>
       <w:pPr>
@@ -66,6 +84,12 @@
         </w:rPr>
         <w:t>Html building 4</w:t>
       </w:r>
+      <w:r>
+        <w:rPr>
+          <w:lang w:val="en-US"/>
+        </w:rPr>
+        <w:t xml:space="preserve"> days</w:t>
+      </w:r>
     </w:p>
     <w:p>
       <w:pPr>
@@ -79,6 +103,12 @@
         </w:rPr>
         <w:t>test 4</w:t>
       </w:r>
+      <w:r>
+        <w:rPr>
+          <w:lang w:val="en-US"/>
+        </w:rPr>
+        <w:t xml:space="preserve"> days*</w:t>
+      </w:r>
     </w:p>
     <w:p>
       <w:pPr>
@@ -92,13 +122,25 @@
         </w:rPr>
         <w:t>presentation 4</w:t>
       </w:r>
-    </w:p>
-    <w:p>
-      <w:pPr>
-        <w:rPr>
-          <w:lang w:val="en-US"/>
-        </w:rPr>
-      </w:pPr>
+      <w:r>
+        <w:rPr>
+          <w:lang w:val="en-US"/>
+        </w:rPr>
+        <w:t xml:space="preserve"> days*</w:t>
+      </w:r>
+    </w:p>
+    <w:p>
+      <w:pPr>
+        <w:rPr>
+          <w:lang w:val="en-US"/>
+        </w:rPr>
+      </w:pPr>
+      <w:r>
+        <w:rPr>
+          <w:lang w:val="en-US"/>
+        </w:rPr>
+        <w:t>(* This will take less than estimated)</w:t>
+      </w:r>
     </w:p>
     <w:p>
       <w:pPr>
@@ -177,6 +219,31 @@
           <w:lang w:val="en-US"/>
         </w:rPr>
         <w:t>28.11</w:t>
+      </w:r>
+      <w:r>
+        <w:rPr>
+          <w:lang w:val="en-US"/>
+        </w:rPr>
+        <w:t xml:space="preserve"> – </w:t>
+      </w:r>
+      <w:r>
+        <w:rPr>
+          <w:lang w:val="en-US"/>
+        </w:rPr>
+        <w:t xml:space="preserve">try to figure out about project, project plan (do own way then compare and make it together, </w:t>
+      </w:r>
+    </w:p>
+    <w:p>
+      <w:pPr>
+        <w:rPr>
+          <w:lang w:val="en-US"/>
+        </w:rPr>
+      </w:pPr>
+      <w:r>
+        <w:rPr>
+          <w:lang w:val="en-US"/>
+        </w:rPr>
+        <w:t>until tomorrow make wireframe of pages and try to figure out random value</w:t>
       </w:r>
       <w:bookmarkStart w:id="0" w:name="_GoBack"/>
       <w:bookmarkEnd w:id="0"/>
@@ -187,6 +254,13 @@
           <w:lang w:val="en-US"/>
         </w:rPr>
       </w:pPr>
+    </w:p>
+    <w:p>
+      <w:pPr>
+        <w:rPr>
+          <w:lang w:val="en-US"/>
+        </w:rPr>
+      </w:pPr>
       <w:r>
         <w:rPr>
           <w:lang w:val="en-US"/>
@@ -387,6 +461,7 @@
         <w:rPr>
           <w:lang w:val="en-US"/>
         </w:rPr>
+        <w:lastRenderedPageBreak/>
         <w:t>13.12</w:t>
       </w:r>
     </w:p>
@@ -413,7 +488,6 @@
         <w:rPr>
           <w:lang w:val="en-US"/>
         </w:rPr>
-        <w:lastRenderedPageBreak/>
         <w:t>15.12</w:t>
       </w:r>
     </w:p>

</xml_diff>

<commit_message>
added about own optional
</commit_message>
<xml_diff>
--- a/Schedule.docx
+++ b/Schedule.docx
@@ -71,180 +71,6 @@
         </w:rPr>
         <w:t xml:space="preserve"> days</w:t>
       </w:r>
-    </w:p>
-    <w:p>
-      <w:pPr>
-        <w:rPr>
-          <w:lang w:val="en-US"/>
-        </w:rPr>
-      </w:pPr>
-      <w:r>
-        <w:rPr>
-          <w:lang w:val="en-US"/>
-        </w:rPr>
-        <w:t>Html building 4</w:t>
-      </w:r>
-      <w:r>
-        <w:rPr>
-          <w:lang w:val="en-US"/>
-        </w:rPr>
-        <w:t xml:space="preserve"> days</w:t>
-      </w:r>
-    </w:p>
-    <w:p>
-      <w:pPr>
-        <w:rPr>
-          <w:lang w:val="en-US"/>
-        </w:rPr>
-      </w:pPr>
-      <w:r>
-        <w:rPr>
-          <w:lang w:val="en-US"/>
-        </w:rPr>
-        <w:t>test 4</w:t>
-      </w:r>
-      <w:r>
-        <w:rPr>
-          <w:lang w:val="en-US"/>
-        </w:rPr>
-        <w:t xml:space="preserve"> days*</w:t>
-      </w:r>
-    </w:p>
-    <w:p>
-      <w:pPr>
-        <w:rPr>
-          <w:lang w:val="en-US"/>
-        </w:rPr>
-      </w:pPr>
-      <w:r>
-        <w:rPr>
-          <w:lang w:val="en-US"/>
-        </w:rPr>
-        <w:t>presentation 4</w:t>
-      </w:r>
-      <w:r>
-        <w:rPr>
-          <w:lang w:val="en-US"/>
-        </w:rPr>
-        <w:t xml:space="preserve"> days*</w:t>
-      </w:r>
-    </w:p>
-    <w:p>
-      <w:pPr>
-        <w:rPr>
-          <w:lang w:val="en-US"/>
-        </w:rPr>
-      </w:pPr>
-      <w:r>
-        <w:rPr>
-          <w:lang w:val="en-US"/>
-        </w:rPr>
-        <w:t>(* This will take less than estimated)</w:t>
-      </w:r>
-    </w:p>
-    <w:p>
-      <w:pPr>
-        <w:rPr>
-          <w:lang w:val="en-US"/>
-        </w:rPr>
-      </w:pPr>
-      <w:r>
-        <w:rPr>
-          <w:lang w:val="en-US"/>
-        </w:rPr>
-        <w:t xml:space="preserve">tools – </w:t>
-      </w:r>
-      <w:proofErr w:type="spellStart"/>
-      <w:r>
-        <w:rPr>
-          <w:lang w:val="en-US"/>
-        </w:rPr>
-        <w:t>balsamiq</w:t>
-      </w:r>
-      <w:proofErr w:type="spellEnd"/>
-      <w:r>
-        <w:rPr>
-          <w:lang w:val="en-US"/>
-        </w:rPr>
-        <w:t xml:space="preserve">, visual studio code, </w:t>
-      </w:r>
-    </w:p>
-    <w:p>
-      <w:pPr>
-        <w:rPr>
-          <w:lang w:val="en-US"/>
-        </w:rPr>
-      </w:pPr>
-    </w:p>
-    <w:p>
-      <w:pPr>
-        <w:rPr>
-          <w:lang w:val="en-US"/>
-        </w:rPr>
-      </w:pPr>
-      <w:r>
-        <w:rPr>
-          <w:lang w:val="en-US"/>
-        </w:rPr>
-        <w:t>user interface design</w:t>
-      </w:r>
-    </w:p>
-    <w:p>
-      <w:pPr>
-        <w:rPr>
-          <w:lang w:val="en-US"/>
-        </w:rPr>
-      </w:pPr>
-      <w:r>
-        <w:rPr>
-          <w:lang w:val="en-US"/>
-        </w:rPr>
-        <w:t>27.11</w:t>
-      </w:r>
-      <w:r>
-        <w:rPr>
-          <w:lang w:val="en-US"/>
-        </w:rPr>
-        <w:t xml:space="preserve"> - try to set up, make plan, </w:t>
-      </w:r>
-    </w:p>
-    <w:p>
-      <w:pPr>
-        <w:rPr>
-          <w:lang w:val="en-US"/>
-        </w:rPr>
-      </w:pPr>
-      <w:r>
-        <w:rPr>
-          <w:lang w:val="en-US"/>
-        </w:rPr>
-        <w:t>28.11</w:t>
-      </w:r>
-      <w:r>
-        <w:rPr>
-          <w:lang w:val="en-US"/>
-        </w:rPr>
-        <w:t xml:space="preserve"> – </w:t>
-      </w:r>
-      <w:r>
-        <w:rPr>
-          <w:lang w:val="en-US"/>
-        </w:rPr>
-        <w:t xml:space="preserve">try to figure out about project, project plan (do own way then compare and make it together, </w:t>
-      </w:r>
-    </w:p>
-    <w:p>
-      <w:pPr>
-        <w:rPr>
-          <w:lang w:val="en-US"/>
-        </w:rPr>
-      </w:pPr>
-      <w:r>
-        <w:rPr>
-          <w:lang w:val="en-US"/>
-        </w:rPr>
-        <w:t>until tomorrow make wireframe of pages and try to figure out random value</w:t>
-      </w:r>
       <w:bookmarkStart w:id="0" w:name="_GoBack"/>
       <w:bookmarkEnd w:id="0"/>
     </w:p>
@@ -254,6 +80,192 @@
           <w:lang w:val="en-US"/>
         </w:rPr>
       </w:pPr>
+      <w:r>
+        <w:rPr>
+          <w:lang w:val="en-US"/>
+        </w:rPr>
+        <w:t>Html building 4</w:t>
+      </w:r>
+      <w:r>
+        <w:rPr>
+          <w:lang w:val="en-US"/>
+        </w:rPr>
+        <w:t xml:space="preserve"> days</w:t>
+      </w:r>
+    </w:p>
+    <w:p>
+      <w:pPr>
+        <w:rPr>
+          <w:lang w:val="en-US"/>
+        </w:rPr>
+      </w:pPr>
+      <w:r>
+        <w:rPr>
+          <w:lang w:val="en-US"/>
+        </w:rPr>
+        <w:t>test 4</w:t>
+      </w:r>
+      <w:r>
+        <w:rPr>
+          <w:lang w:val="en-US"/>
+        </w:rPr>
+        <w:t xml:space="preserve"> days*</w:t>
+      </w:r>
+    </w:p>
+    <w:p>
+      <w:pPr>
+        <w:rPr>
+          <w:lang w:val="en-US"/>
+        </w:rPr>
+      </w:pPr>
+      <w:r>
+        <w:rPr>
+          <w:lang w:val="en-US"/>
+        </w:rPr>
+        <w:t>presentation 4</w:t>
+      </w:r>
+      <w:r>
+        <w:rPr>
+          <w:lang w:val="en-US"/>
+        </w:rPr>
+        <w:t xml:space="preserve"> days*</w:t>
+      </w:r>
+    </w:p>
+    <w:p>
+      <w:pPr>
+        <w:rPr>
+          <w:lang w:val="en-US"/>
+        </w:rPr>
+      </w:pPr>
+      <w:r>
+        <w:rPr>
+          <w:lang w:val="en-US"/>
+        </w:rPr>
+        <w:t>(* This will take less than estimated)</w:t>
+      </w:r>
+    </w:p>
+    <w:p>
+      <w:pPr>
+        <w:rPr>
+          <w:lang w:val="en-US"/>
+        </w:rPr>
+      </w:pPr>
+      <w:r>
+        <w:rPr>
+          <w:lang w:val="en-US"/>
+        </w:rPr>
+        <w:t xml:space="preserve">tools – </w:t>
+      </w:r>
+      <w:proofErr w:type="spellStart"/>
+      <w:r>
+        <w:rPr>
+          <w:lang w:val="en-US"/>
+        </w:rPr>
+        <w:t>balsamiq</w:t>
+      </w:r>
+      <w:proofErr w:type="spellEnd"/>
+      <w:r>
+        <w:rPr>
+          <w:lang w:val="en-US"/>
+        </w:rPr>
+        <w:t xml:space="preserve">, visual studio code, </w:t>
+      </w:r>
+    </w:p>
+    <w:p>
+      <w:pPr>
+        <w:rPr>
+          <w:lang w:val="en-US"/>
+        </w:rPr>
+      </w:pPr>
+    </w:p>
+    <w:p>
+      <w:pPr>
+        <w:rPr>
+          <w:lang w:val="en-US"/>
+        </w:rPr>
+      </w:pPr>
+      <w:r>
+        <w:rPr>
+          <w:lang w:val="en-US"/>
+        </w:rPr>
+        <w:t>user interface design</w:t>
+      </w:r>
+    </w:p>
+    <w:p>
+      <w:pPr>
+        <w:rPr>
+          <w:lang w:val="en-US"/>
+        </w:rPr>
+      </w:pPr>
+      <w:r>
+        <w:rPr>
+          <w:lang w:val="en-US"/>
+        </w:rPr>
+        <w:t>27.11</w:t>
+      </w:r>
+      <w:r>
+        <w:rPr>
+          <w:lang w:val="en-US"/>
+        </w:rPr>
+        <w:t xml:space="preserve"> - try to set up, make plan, </w:t>
+      </w:r>
+    </w:p>
+    <w:p>
+      <w:pPr>
+        <w:rPr>
+          <w:lang w:val="en-US"/>
+        </w:rPr>
+      </w:pPr>
+      <w:r>
+        <w:rPr>
+          <w:lang w:val="en-US"/>
+        </w:rPr>
+        <w:t>28.11</w:t>
+      </w:r>
+      <w:r>
+        <w:rPr>
+          <w:lang w:val="en-US"/>
+        </w:rPr>
+        <w:t xml:space="preserve"> – </w:t>
+      </w:r>
+      <w:r>
+        <w:rPr>
+          <w:lang w:val="en-US"/>
+        </w:rPr>
+        <w:t xml:space="preserve">try to figure out about project, project plan (do own way then compare and make it together, </w:t>
+      </w:r>
+    </w:p>
+    <w:p>
+      <w:pPr>
+        <w:rPr>
+          <w:lang w:val="en-US"/>
+        </w:rPr>
+      </w:pPr>
+      <w:r>
+        <w:rPr>
+          <w:lang w:val="en-US"/>
+        </w:rPr>
+        <w:t>*</w:t>
+      </w:r>
+      <w:r>
+        <w:rPr>
+          <w:lang w:val="en-US"/>
+        </w:rPr>
+        <w:t>until tomorrow make wireframe of pages and try to figure out random value</w:t>
+      </w:r>
+    </w:p>
+    <w:p>
+      <w:pPr>
+        <w:rPr>
+          <w:lang w:val="en-US"/>
+        </w:rPr>
+      </w:pPr>
+      <w:r>
+        <w:rPr>
+          <w:lang w:val="en-US"/>
+        </w:rPr>
+        <w:t xml:space="preserve">try to think our own math discipline </w:t>
+      </w:r>
     </w:p>
     <w:p>
       <w:pPr>

</xml_diff>